<commit_message>
Modified thesis paper structure. Current state of it is verified
</commit_message>
<xml_diff>
--- a/szakdolgozat.docx
+++ b/szakdolgozat.docx
@@ -3035,7 +3035,7 @@
         <w:rPr>
           <w:noProof/>
         </w:rPr>
-        <w:t>2023. 10. 23.</w:t>
+        <w:t>2023. 10. 26.</w:t>
       </w:r>
       <w:r>
         <w:fldChar w:fldCharType="end"/>
@@ -3222,15 +3222,15 @@
         <w:pStyle w:val="Heading1"/>
       </w:pPr>
       <w:bookmarkStart w:id="7" w:name="_Toc460785107"/>
-      <w:bookmarkStart w:id="8" w:name="_Ref433098485"/>
-      <w:bookmarkStart w:id="9" w:name="_Toc433184119"/>
-      <w:bookmarkStart w:id="10" w:name="_Toc148951831"/>
+      <w:bookmarkStart w:id="8" w:name="_Toc148951831"/>
+      <w:bookmarkStart w:id="9" w:name="_Ref433098485"/>
+      <w:bookmarkStart w:id="10" w:name="_Toc433184119"/>
       <w:r>
         <w:lastRenderedPageBreak/>
         <w:t>Bevezetés</w:t>
       </w:r>
       <w:bookmarkEnd w:id="7"/>
-      <w:bookmarkEnd w:id="10"/>
+      <w:bookmarkEnd w:id="8"/>
     </w:p>
     <w:p>
       <w:pPr>
@@ -3286,10 +3286,7 @@
         <w:t>interaktív</w:t>
       </w:r>
       <w:r>
-        <w:t xml:space="preserve"> kezelőfelületekke</w:t>
-      </w:r>
-      <w:r>
-        <w:t>l</w:t>
+        <w:t xml:space="preserve"> kezelőfelületekkel</w:t>
       </w:r>
       <w:r>
         <w:t>.</w:t>
@@ -3315,9 +3312,6 @@
           <w:u w:val="single"/>
         </w:rPr>
         <w:t>m a feladatra</w:t>
-      </w:r>
-      <w:r>
-        <w:t>?</w:t>
       </w:r>
     </w:p>
     <w:p>
@@ -3342,15 +3336,15 @@
         <w:spacing w:before="360" w:line="360" w:lineRule="auto"/>
         <w:ind w:left="0" w:firstLine="0"/>
       </w:pPr>
-      <w:bookmarkStart w:id="13" w:name="_Ref433098505"/>
-      <w:bookmarkStart w:id="14" w:name="_Toc433184097"/>
-      <w:bookmarkStart w:id="15" w:name="_Toc460785111"/>
-      <w:bookmarkStart w:id="16" w:name="_Toc148951834"/>
+      <w:bookmarkStart w:id="13" w:name="_Toc148951834"/>
+      <w:bookmarkStart w:id="14" w:name="_Ref433098505"/>
+      <w:bookmarkStart w:id="15" w:name="_Toc433184097"/>
+      <w:bookmarkStart w:id="16" w:name="_Toc460785111"/>
       <w:r>
         <w:lastRenderedPageBreak/>
         <w:t>Részletes értelmezés (pontos cím mi legyen?)</w:t>
       </w:r>
-      <w:bookmarkEnd w:id="16"/>
+      <w:bookmarkEnd w:id="13"/>
     </w:p>
     <w:p>
       <w:r>
@@ -3448,9 +3442,9 @@
       <w:r>
         <w:t>lkotóelemek</w:t>
       </w:r>
-      <w:bookmarkEnd w:id="13"/>
       <w:bookmarkEnd w:id="14"/>
       <w:bookmarkEnd w:id="15"/>
+      <w:bookmarkEnd w:id="16"/>
       <w:bookmarkEnd w:id="18"/>
     </w:p>
     <w:p>
@@ -3925,28 +3919,13 @@
     </w:p>
     <w:p>
       <w:r>
-        <w:t>Komponensek közti</w:t>
-      </w:r>
-      <w:r>
-        <w:t xml:space="preserve"> követlen</w:t>
-      </w:r>
-      <w:r>
-        <w:t xml:space="preserve"> kapcsolatok</w:t>
+        <w:t>Komponensek közti követlen kapcsolatok</w:t>
       </w:r>
       <w:r>
         <w:t>, ki kivel kommunikál és hogyan</w:t>
       </w:r>
       <w:r>
-        <w:t xml:space="preserve"> </w:t>
-      </w:r>
-      <w:r>
-        <w:t>(ide le is írni mit lehet majd olvasni</w:t>
-      </w:r>
-      <w:r>
-        <w:t>, felkészíteni az olvasót logikailag mi következik</w:t>
-      </w:r>
-      <w:r>
-        <w:t>)</w:t>
+        <w:t xml:space="preserve"> (ide le is írni mit lehet majd olvasni, felkészíteni az olvasót logikailag mi következik)</w:t>
       </w:r>
     </w:p>
     <w:p/>
@@ -4169,8 +4148,8 @@
         <w:ind w:left="432" w:hanging="432"/>
       </w:pPr>
       <w:bookmarkStart w:id="39" w:name="_Toc148951857"/>
-      <w:bookmarkEnd w:id="8"/>
       <w:bookmarkEnd w:id="9"/>
+      <w:bookmarkEnd w:id="10"/>
       <w:r>
         <w:lastRenderedPageBreak/>
         <w:t>Köszönetnyilvánítás</w:t>

</xml_diff>